<commit_message>
Final Draft Instruction Manual
</commit_message>
<xml_diff>
--- a/healthscan_user_manual.docx
+++ b/healthscan_user_manual.docx
@@ -603,30 +603,14 @@
           <w:sz w:val="24"/>
           <w:szCs w:val="24"/>
         </w:rPr>
-        <w:t xml:space="preserve">Search for Health Scan in the Appstore for IOS or </w:t>
-      </w:r>
-      <w:proofErr w:type="spellStart"/>
-      <w:r>
-        <w:rPr>
-          <w:sz w:val="24"/>
-          <w:szCs w:val="24"/>
-        </w:rPr>
-        <w:t>P</w:t>
-      </w:r>
-      <w:r>
-        <w:rPr>
-          <w:sz w:val="24"/>
-          <w:szCs w:val="24"/>
-        </w:rPr>
-        <w:t>laystore</w:t>
-      </w:r>
-      <w:proofErr w:type="spellEnd"/>
-      <w:r>
-        <w:rPr>
-          <w:sz w:val="24"/>
-          <w:szCs w:val="24"/>
-        </w:rPr>
-        <w:t xml:space="preserve"> for Android.</w:t>
+        <w:t>Search for Health Scan in the Appstore for IOS or P</w:t>
+      </w:r>
+      <w:r>
+        <w:rPr>
+          <w:sz w:val="24"/>
+          <w:szCs w:val="24"/>
+        </w:rPr>
+        <w:t>laystore for Android.</w:t>
       </w:r>
     </w:p>
     <w:p>
@@ -796,6 +780,34 @@
         <w:pStyle w:val="ListParagraph"/>
         <w:numPr>
           <w:ilvl w:val="0"/>
+          <w:numId w:val="7"/>
+        </w:numPr>
+        <w:spacing w:line="360" w:lineRule="auto"/>
+        <w:rPr>
+          <w:sz w:val="24"/>
+          <w:szCs w:val="24"/>
+        </w:rPr>
+      </w:pPr>
+      <w:r>
+        <w:rPr>
+          <w:sz w:val="24"/>
+          <w:szCs w:val="24"/>
+        </w:rPr>
+        <w:t>The main screen that appears once you have logged in contains some important sections</w:t>
+      </w:r>
+      <w:r>
+        <w:rPr>
+          <w:sz w:val="24"/>
+          <w:szCs w:val="24"/>
+        </w:rPr>
+        <w:t xml:space="preserve"> -</w:t>
+      </w:r>
+    </w:p>
+    <w:p>
+      <w:pPr>
+        <w:pStyle w:val="ListParagraph"/>
+        <w:numPr>
+          <w:ilvl w:val="0"/>
           <w:numId w:val="8"/>
         </w:numPr>
         <w:spacing w:line="360" w:lineRule="auto"/>
@@ -809,21 +821,63 @@
           <w:sz w:val="24"/>
           <w:szCs w:val="24"/>
         </w:rPr>
-        <w:t xml:space="preserve">At the bottom of </w:t>
-      </w:r>
-      <w:r>
-        <w:rPr>
-          <w:sz w:val="24"/>
-          <w:szCs w:val="24"/>
-        </w:rPr>
-        <w:t>every</w:t>
-      </w:r>
-      <w:r>
-        <w:rPr>
-          <w:sz w:val="24"/>
-          <w:szCs w:val="24"/>
-        </w:rPr>
-        <w:t xml:space="preserve"> screen there is a bar which allows users to navigate between messaging with doctors by pressing the left button, going to the photo page by pressing the centre button, and editing their personal information by pressing the right button.</w:t>
+        <w:t xml:space="preserve">The largest section with the graphs is your health metric, and it displays your steps taken, heart rate and weight which can be updated by </w:t>
+      </w:r>
+      <w:r>
+        <w:rPr>
+          <w:sz w:val="24"/>
+          <w:szCs w:val="24"/>
+        </w:rPr>
+        <w:t>you,</w:t>
+      </w:r>
+      <w:r>
+        <w:rPr>
+          <w:sz w:val="24"/>
+          <w:szCs w:val="24"/>
+        </w:rPr>
+        <w:t xml:space="preserve"> or it is automatically updated based on your fitness apps and any smartwatches such as Fitbit or Apple watches you may wear on a daily basis.</w:t>
+      </w:r>
+    </w:p>
+    <w:p>
+      <w:pPr>
+        <w:pStyle w:val="ListParagraph"/>
+        <w:numPr>
+          <w:ilvl w:val="0"/>
+          <w:numId w:val="8"/>
+        </w:numPr>
+        <w:spacing w:line="360" w:lineRule="auto"/>
+        <w:rPr>
+          <w:sz w:val="24"/>
+          <w:szCs w:val="24"/>
+        </w:rPr>
+      </w:pPr>
+      <w:r>
+        <w:rPr>
+          <w:sz w:val="24"/>
+          <w:szCs w:val="24"/>
+        </w:rPr>
+        <w:t>Then you have an options bar which allows you to logout, chat with any doctors or edit your medical information.</w:t>
+      </w:r>
+    </w:p>
+    <w:p>
+      <w:pPr>
+        <w:pStyle w:val="ListParagraph"/>
+        <w:numPr>
+          <w:ilvl w:val="0"/>
+          <w:numId w:val="8"/>
+        </w:numPr>
+        <w:spacing w:line="360" w:lineRule="auto"/>
+        <w:rPr>
+          <w:sz w:val="24"/>
+          <w:szCs w:val="24"/>
+        </w:rPr>
+      </w:pPr>
+      <w:r>
+        <w:rPr>
+          <w:sz w:val="24"/>
+          <w:szCs w:val="24"/>
+        </w:rPr>
+        <w:t>There is also a blue button with a healthcare cross symbol which allows you to access the core functionality of the app in being able to take photos of any abnormal skin conditions or patterns you may have.</w:t>
       </w:r>
     </w:p>
     <w:p>
@@ -844,93 +898,98 @@
           <w:sz w:val="24"/>
           <w:szCs w:val="24"/>
         </w:rPr>
-        <w:t>The main screen that appears once you have logged in contains some important sections</w:t>
-      </w:r>
-      <w:r>
-        <w:rPr>
-          <w:sz w:val="24"/>
-          <w:szCs w:val="24"/>
-        </w:rPr>
-        <w:t xml:space="preserve"> -</w:t>
-      </w:r>
-    </w:p>
-    <w:p>
-      <w:pPr>
-        <w:pStyle w:val="ListParagraph"/>
-        <w:numPr>
-          <w:ilvl w:val="0"/>
-          <w:numId w:val="8"/>
-        </w:numPr>
-        <w:spacing w:line="360" w:lineRule="auto"/>
-        <w:rPr>
-          <w:sz w:val="24"/>
-          <w:szCs w:val="24"/>
-        </w:rPr>
-      </w:pPr>
-      <w:r>
-        <w:rPr>
-          <w:sz w:val="24"/>
-          <w:szCs w:val="24"/>
-        </w:rPr>
-        <w:t xml:space="preserve">The largest section with the graphs is your health metric, and it displays your steps taken, heart rate and weight which can be updated by </w:t>
-      </w:r>
-      <w:proofErr w:type="gramStart"/>
-      <w:r>
-        <w:rPr>
-          <w:sz w:val="24"/>
-          <w:szCs w:val="24"/>
-        </w:rPr>
-        <w:t>you</w:t>
-      </w:r>
-      <w:proofErr w:type="gramEnd"/>
-      <w:r>
-        <w:rPr>
-          <w:sz w:val="24"/>
-          <w:szCs w:val="24"/>
-        </w:rPr>
-        <w:t xml:space="preserve"> or it is automatically updated based on your fitness apps and any smartwatches such as Fitbit or Apple watches you may wear on a daily basis.</w:t>
-      </w:r>
-    </w:p>
-    <w:p>
-      <w:pPr>
-        <w:pStyle w:val="ListParagraph"/>
-        <w:numPr>
-          <w:ilvl w:val="0"/>
-          <w:numId w:val="8"/>
-        </w:numPr>
-        <w:spacing w:line="360" w:lineRule="auto"/>
-        <w:rPr>
-          <w:sz w:val="24"/>
-          <w:szCs w:val="24"/>
-        </w:rPr>
-      </w:pPr>
-      <w:r>
-        <w:rPr>
-          <w:sz w:val="24"/>
-          <w:szCs w:val="24"/>
-        </w:rPr>
-        <w:t>Then you have an options bar which allows you to logout, chat with any doctors or edit your medical information.</w:t>
-      </w:r>
-    </w:p>
-    <w:p>
-      <w:pPr>
-        <w:pStyle w:val="ListParagraph"/>
-        <w:numPr>
-          <w:ilvl w:val="0"/>
-          <w:numId w:val="8"/>
-        </w:numPr>
-        <w:spacing w:line="360" w:lineRule="auto"/>
-        <w:rPr>
-          <w:sz w:val="24"/>
-          <w:szCs w:val="24"/>
-        </w:rPr>
-      </w:pPr>
-      <w:r>
-        <w:rPr>
-          <w:sz w:val="24"/>
-          <w:szCs w:val="24"/>
-        </w:rPr>
-        <w:t>There is also a blue button with a healthcare cross symbol which allows you to access the core functionality of the app in being able to take photos of any abnormal skin conditions or patterns you may have.</w:t>
+        <w:t xml:space="preserve">The </w:t>
+      </w:r>
+      <w:r>
+        <w:rPr>
+          <w:sz w:val="24"/>
+          <w:szCs w:val="24"/>
+        </w:rPr>
+        <w:t xml:space="preserve">confirm </w:t>
+      </w:r>
+      <w:r>
+        <w:rPr>
+          <w:sz w:val="24"/>
+          <w:szCs w:val="24"/>
+        </w:rPr>
+        <w:t xml:space="preserve">photo screen contains very intuitive functionality </w:t>
+      </w:r>
+      <w:r>
+        <w:rPr>
+          <w:sz w:val="24"/>
+          <w:szCs w:val="24"/>
+        </w:rPr>
+        <w:t xml:space="preserve">for users – </w:t>
+      </w:r>
+    </w:p>
+    <w:p>
+      <w:pPr>
+        <w:pStyle w:val="ListParagraph"/>
+        <w:numPr>
+          <w:ilvl w:val="1"/>
+          <w:numId w:val="10"/>
+        </w:numPr>
+        <w:spacing w:line="360" w:lineRule="auto"/>
+        <w:rPr>
+          <w:sz w:val="24"/>
+          <w:szCs w:val="24"/>
+        </w:rPr>
+      </w:pPr>
+      <w:r>
+        <w:rPr>
+          <w:sz w:val="24"/>
+          <w:szCs w:val="24"/>
+        </w:rPr>
+        <w:t>T</w:t>
+      </w:r>
+      <w:r>
+        <w:rPr>
+          <w:sz w:val="24"/>
+          <w:szCs w:val="24"/>
+        </w:rPr>
+        <w:t xml:space="preserve">here are three buttons each of which allow you to take a photo, upload that photo or </w:t>
+      </w:r>
+      <w:r>
+        <w:rPr>
+          <w:sz w:val="24"/>
+          <w:szCs w:val="24"/>
+        </w:rPr>
+        <w:t>return</w:t>
+      </w:r>
+      <w:r>
+        <w:rPr>
+          <w:sz w:val="24"/>
+          <w:szCs w:val="24"/>
+        </w:rPr>
+        <w:t xml:space="preserve"> the main page.</w:t>
+      </w:r>
+    </w:p>
+    <w:p>
+      <w:pPr>
+        <w:pStyle w:val="ListParagraph"/>
+        <w:numPr>
+          <w:ilvl w:val="1"/>
+          <w:numId w:val="10"/>
+        </w:numPr>
+        <w:spacing w:line="360" w:lineRule="auto"/>
+        <w:rPr>
+          <w:sz w:val="24"/>
+          <w:szCs w:val="24"/>
+        </w:rPr>
+      </w:pPr>
+      <w:r>
+        <w:rPr>
+          <w:sz w:val="24"/>
+          <w:szCs w:val="24"/>
+        </w:rPr>
+        <w:t>There is also a image of your skin condition on top</w:t>
+      </w:r>
+      <w:r>
+        <w:rPr>
+          <w:sz w:val="24"/>
+          <w:szCs w:val="24"/>
+        </w:rPr>
+        <w:t xml:space="preserve"> so that you can check whether your photo is clear enough and appropriate to send.</w:t>
       </w:r>
     </w:p>
     <w:p>
@@ -951,134 +1010,6 @@
           <w:sz w:val="24"/>
           <w:szCs w:val="24"/>
         </w:rPr>
-        <w:t xml:space="preserve">The </w:t>
-      </w:r>
-      <w:r>
-        <w:rPr>
-          <w:sz w:val="24"/>
-          <w:szCs w:val="24"/>
-        </w:rPr>
-        <w:t xml:space="preserve">confirm </w:t>
-      </w:r>
-      <w:r>
-        <w:rPr>
-          <w:sz w:val="24"/>
-          <w:szCs w:val="24"/>
-        </w:rPr>
-        <w:t xml:space="preserve">photo screen contains very intuitive functionality </w:t>
-      </w:r>
-      <w:r>
-        <w:rPr>
-          <w:sz w:val="24"/>
-          <w:szCs w:val="24"/>
-        </w:rPr>
-        <w:t xml:space="preserve">for users – </w:t>
-      </w:r>
-    </w:p>
-    <w:p>
-      <w:pPr>
-        <w:pStyle w:val="ListParagraph"/>
-        <w:numPr>
-          <w:ilvl w:val="1"/>
-          <w:numId w:val="10"/>
-        </w:numPr>
-        <w:spacing w:line="360" w:lineRule="auto"/>
-        <w:rPr>
-          <w:sz w:val="24"/>
-          <w:szCs w:val="24"/>
-        </w:rPr>
-      </w:pPr>
-      <w:r>
-        <w:rPr>
-          <w:sz w:val="24"/>
-          <w:szCs w:val="24"/>
-        </w:rPr>
-        <w:t>T</w:t>
-      </w:r>
-      <w:r>
-        <w:rPr>
-          <w:sz w:val="24"/>
-          <w:szCs w:val="24"/>
-        </w:rPr>
-        <w:t xml:space="preserve">here are three buttons each of which allow you to take a photo, upload that photo or </w:t>
-      </w:r>
-      <w:r>
-        <w:rPr>
-          <w:sz w:val="24"/>
-          <w:szCs w:val="24"/>
-        </w:rPr>
-        <w:t>return</w:t>
-      </w:r>
-      <w:r>
-        <w:rPr>
-          <w:sz w:val="24"/>
-          <w:szCs w:val="24"/>
-        </w:rPr>
-        <w:t xml:space="preserve"> the main page.</w:t>
-      </w:r>
-    </w:p>
-    <w:p>
-      <w:pPr>
-        <w:pStyle w:val="ListParagraph"/>
-        <w:numPr>
-          <w:ilvl w:val="1"/>
-          <w:numId w:val="10"/>
-        </w:numPr>
-        <w:spacing w:line="360" w:lineRule="auto"/>
-        <w:rPr>
-          <w:sz w:val="24"/>
-          <w:szCs w:val="24"/>
-        </w:rPr>
-      </w:pPr>
-      <w:r>
-        <w:rPr>
-          <w:sz w:val="24"/>
-          <w:szCs w:val="24"/>
-        </w:rPr>
-        <w:t xml:space="preserve">There is also </w:t>
-      </w:r>
-      <w:proofErr w:type="gramStart"/>
-      <w:r>
-        <w:rPr>
-          <w:sz w:val="24"/>
-          <w:szCs w:val="24"/>
-        </w:rPr>
-        <w:t>a</w:t>
-      </w:r>
-      <w:proofErr w:type="gramEnd"/>
-      <w:r>
-        <w:rPr>
-          <w:sz w:val="24"/>
-          <w:szCs w:val="24"/>
-        </w:rPr>
-        <w:t xml:space="preserve"> image of your skin condition on top</w:t>
-      </w:r>
-      <w:r>
-        <w:rPr>
-          <w:sz w:val="24"/>
-          <w:szCs w:val="24"/>
-        </w:rPr>
-        <w:t xml:space="preserve"> so that you can check whether your photo is clear enough and appropriate to send.</w:t>
-      </w:r>
-    </w:p>
-    <w:p>
-      <w:pPr>
-        <w:pStyle w:val="ListParagraph"/>
-        <w:numPr>
-          <w:ilvl w:val="0"/>
-          <w:numId w:val="7"/>
-        </w:numPr>
-        <w:spacing w:line="360" w:lineRule="auto"/>
-        <w:rPr>
-          <w:sz w:val="24"/>
-          <w:szCs w:val="24"/>
-        </w:rPr>
-      </w:pPr>
-      <w:r>
-        <w:rPr>
-          <w:sz w:val="24"/>
-          <w:szCs w:val="24"/>
-        </w:rPr>
         <w:t xml:space="preserve">The photo taking screen is like any other photo app that can be used on mobile devices including the inbuilt ones for IOS and Android making the functionality </w:t>
       </w:r>
       <w:r>
@@ -1170,24 +1101,7 @@
           <w:sz w:val="24"/>
           <w:szCs w:val="24"/>
         </w:rPr>
-        <w:lastRenderedPageBreak/>
-        <w:t xml:space="preserve">The chat page also is designed to be in the same format as any other messaging app including Messenger and </w:t>
-      </w:r>
-      <w:proofErr w:type="spellStart"/>
-      <w:r>
-        <w:rPr>
-          <w:sz w:val="24"/>
-          <w:szCs w:val="24"/>
-        </w:rPr>
-        <w:t>Imessages</w:t>
-      </w:r>
-      <w:proofErr w:type="spellEnd"/>
-      <w:r>
-        <w:rPr>
-          <w:sz w:val="24"/>
-          <w:szCs w:val="24"/>
-        </w:rPr>
-        <w:t xml:space="preserve">. </w:t>
+        <w:t xml:space="preserve">The chat page also is designed to be in the same format as any other messaging app including Messenger and Imessages. </w:t>
       </w:r>
     </w:p>
     <w:p>
@@ -1229,6 +1143,7 @@
           <w:sz w:val="24"/>
           <w:szCs w:val="24"/>
         </w:rPr>
+        <w:lastRenderedPageBreak/>
         <w:t xml:space="preserve">There are options on the </w:t>
       </w:r>
       <w:r>
@@ -1245,15 +1160,13 @@
         </w:rPr>
         <w:t xml:space="preserve"> side of the text bar to send a voice message, </w:t>
       </w:r>
-      <w:proofErr w:type="gramStart"/>
-      <w:r>
-        <w:rPr>
-          <w:sz w:val="24"/>
-          <w:szCs w:val="24"/>
-        </w:rPr>
-        <w:t>emoji</w:t>
-      </w:r>
-      <w:proofErr w:type="gramEnd"/>
+      <w:r>
+        <w:rPr>
+          <w:sz w:val="24"/>
+          <w:szCs w:val="24"/>
+        </w:rPr>
+        <w:t>emoji,</w:t>
+      </w:r>
       <w:r>
         <w:rPr>
           <w:sz w:val="24"/>
@@ -1387,15 +1300,13 @@
         </w:rPr>
         <w:t xml:space="preserve">There are also two big icons in the middle which shows the number of images they </w:t>
       </w:r>
-      <w:proofErr w:type="gramStart"/>
-      <w:r>
-        <w:rPr>
-          <w:sz w:val="24"/>
-          <w:szCs w:val="24"/>
-        </w:rPr>
-        <w:t>have to</w:t>
-      </w:r>
-      <w:proofErr w:type="gramEnd"/>
+      <w:r>
+        <w:rPr>
+          <w:sz w:val="24"/>
+          <w:szCs w:val="24"/>
+        </w:rPr>
+        <w:t>must</w:t>
+      </w:r>
       <w:r>
         <w:rPr>
           <w:sz w:val="24"/>
@@ -1417,21 +1328,65 @@
           <w:szCs w:val="24"/>
         </w:rPr>
       </w:pPr>
-      <w:proofErr w:type="gramStart"/>
-      <w:r>
-        <w:rPr>
-          <w:sz w:val="24"/>
-          <w:szCs w:val="24"/>
-        </w:rPr>
-        <w:t>Finally</w:t>
-      </w:r>
-      <w:proofErr w:type="gramEnd"/>
+      <w:r>
+        <w:rPr>
+          <w:sz w:val="24"/>
+          <w:szCs w:val="24"/>
+        </w:rPr>
+        <w:t>Finally,</w:t>
+      </w:r>
       <w:r>
         <w:rPr>
           <w:sz w:val="24"/>
           <w:szCs w:val="24"/>
         </w:rPr>
         <w:t xml:space="preserve"> there is a button for them to go back to the home page as well.</w:t>
+      </w:r>
+    </w:p>
+    <w:p>
+      <w:pPr>
+        <w:pStyle w:val="ListParagraph"/>
+        <w:spacing w:line="360" w:lineRule="auto"/>
+        <w:ind w:left="1440"/>
+        <w:rPr>
+          <w:sz w:val="24"/>
+          <w:szCs w:val="24"/>
+        </w:rPr>
+      </w:pPr>
+    </w:p>
+    <w:p>
+      <w:pPr>
+        <w:pStyle w:val="ListParagraph"/>
+        <w:numPr>
+          <w:ilvl w:val="0"/>
+          <w:numId w:val="9"/>
+        </w:numPr>
+        <w:spacing w:line="360" w:lineRule="auto"/>
+        <w:rPr>
+          <w:sz w:val="24"/>
+          <w:szCs w:val="24"/>
+        </w:rPr>
+      </w:pPr>
+      <w:r>
+        <w:rPr>
+          <w:sz w:val="24"/>
+          <w:szCs w:val="24"/>
+        </w:rPr>
+        <w:t xml:space="preserve">At the bottom of every screen there is a bar which allows users to navigate between messaging with doctors by pressing the left </w:t>
+      </w:r>
+      <w:r>
+        <w:rPr>
+          <w:sz w:val="24"/>
+          <w:szCs w:val="24"/>
+        </w:rPr>
+        <w:t>button and</w:t>
+      </w:r>
+      <w:r>
+        <w:rPr>
+          <w:sz w:val="24"/>
+          <w:szCs w:val="24"/>
+        </w:rPr>
+        <w:t xml:space="preserve"> editing their personal information by pressing the right button.</w:t>
       </w:r>
     </w:p>
     <w:p>
@@ -1464,24 +1419,7 @@
         </w:rPr>
         <w:t>Using Health Scan</w:t>
       </w:r>
-    </w:p>
-    <w:p>
-      <w:pPr>
-        <w:pStyle w:val="ListParagraph"/>
-        <w:numPr>
-          <w:ilvl w:val="0"/>
-          <w:numId w:val="19"/>
-        </w:numPr>
-        <w:spacing w:line="360" w:lineRule="auto"/>
-        <w:rPr>
-          <w:sz w:val="24"/>
-          <w:szCs w:val="24"/>
-        </w:rPr>
-      </w:pPr>
-    </w:p>
-    <w:p>
-      <w:pPr>
-        <w:spacing w:line="360" w:lineRule="auto"/>
+      <w:r>
         <w:rPr>
           <w:b/>
           <w:bCs/>
@@ -1489,6 +1427,241 @@
           <w:szCs w:val="32"/>
           <w:u w:val="single"/>
         </w:rPr>
+        <w:t xml:space="preserve"> First Steps</w:t>
+      </w:r>
+    </w:p>
+    <w:p>
+      <w:pPr>
+        <w:pStyle w:val="ListParagraph"/>
+        <w:numPr>
+          <w:ilvl w:val="0"/>
+          <w:numId w:val="19"/>
+        </w:numPr>
+        <w:spacing w:line="360" w:lineRule="auto"/>
+        <w:rPr>
+          <w:sz w:val="24"/>
+          <w:szCs w:val="24"/>
+        </w:rPr>
+      </w:pPr>
+      <w:r>
+        <w:rPr>
+          <w:sz w:val="24"/>
+          <w:szCs w:val="24"/>
+        </w:rPr>
+        <w:t>Once you open the app you will see the home page which contains a login button for normal users, a create account button and a login button for doctors. Depending on which one best suit you click on that. If you are a new user, then click on create account otherwise click on login.</w:t>
+      </w:r>
+    </w:p>
+    <w:p>
+      <w:pPr>
+        <w:pStyle w:val="ListParagraph"/>
+        <w:numPr>
+          <w:ilvl w:val="0"/>
+          <w:numId w:val="19"/>
+        </w:numPr>
+        <w:spacing w:line="360" w:lineRule="auto"/>
+        <w:rPr>
+          <w:sz w:val="24"/>
+          <w:szCs w:val="24"/>
+        </w:rPr>
+      </w:pPr>
+      <w:r>
+        <w:rPr>
+          <w:sz w:val="24"/>
+          <w:szCs w:val="24"/>
+        </w:rPr>
+        <w:t>Then you will be directed to a page where you can input your email and password if you have an account, or you can create an account with google or create a password and use your email.</w:t>
+      </w:r>
+    </w:p>
+    <w:p>
+      <w:pPr>
+        <w:pStyle w:val="ListParagraph"/>
+        <w:numPr>
+          <w:ilvl w:val="0"/>
+          <w:numId w:val="19"/>
+        </w:numPr>
+        <w:spacing w:line="360" w:lineRule="auto"/>
+        <w:rPr>
+          <w:sz w:val="24"/>
+          <w:szCs w:val="24"/>
+        </w:rPr>
+      </w:pPr>
+      <w:r>
+        <w:rPr>
+          <w:sz w:val="24"/>
+          <w:szCs w:val="24"/>
+        </w:rPr>
+        <w:t>Once you have logged in you will see your homepage. As a normal user you can then choose between editing your profile, taking a picture of any skin abnormalities you may have or logging out. As a doctor you can look at patient skin images, chat with patients on booking appointments and their condition or logout.</w:t>
+      </w:r>
+    </w:p>
+    <w:p>
+      <w:pPr>
+        <w:pStyle w:val="ListParagraph"/>
+        <w:numPr>
+          <w:ilvl w:val="0"/>
+          <w:numId w:val="19"/>
+        </w:numPr>
+        <w:spacing w:line="360" w:lineRule="auto"/>
+        <w:rPr>
+          <w:sz w:val="24"/>
+          <w:szCs w:val="24"/>
+        </w:rPr>
+      </w:pPr>
+      <w:r>
+        <w:rPr>
+          <w:sz w:val="24"/>
+          <w:szCs w:val="24"/>
+        </w:rPr>
+        <w:lastRenderedPageBreak/>
+        <w:t>If a user wants to take a picture, they press the health cross symbol and get redirected to a camera skin, where they can press a white button at the bottom to click a picture.</w:t>
+      </w:r>
+    </w:p>
+    <w:p>
+      <w:pPr>
+        <w:pStyle w:val="ListParagraph"/>
+        <w:numPr>
+          <w:ilvl w:val="0"/>
+          <w:numId w:val="19"/>
+        </w:numPr>
+        <w:spacing w:line="360" w:lineRule="auto"/>
+        <w:rPr>
+          <w:sz w:val="24"/>
+          <w:szCs w:val="24"/>
+        </w:rPr>
+      </w:pPr>
+      <w:r>
+        <w:rPr>
+          <w:sz w:val="24"/>
+          <w:szCs w:val="24"/>
+        </w:rPr>
+        <w:t xml:space="preserve">Then they are redirected to a page where they can choose to keep the image and upload it for the AI to process and provide a diagnosis, or they can take another picture, or they can </w:t>
+      </w:r>
+      <w:r>
+        <w:rPr>
+          <w:sz w:val="24"/>
+          <w:szCs w:val="24"/>
+        </w:rPr>
+        <w:t>return</w:t>
+      </w:r>
+      <w:r>
+        <w:rPr>
+          <w:sz w:val="24"/>
+          <w:szCs w:val="24"/>
+        </w:rPr>
+        <w:t xml:space="preserve"> to their main page.</w:t>
+      </w:r>
+    </w:p>
+    <w:p>
+      <w:pPr>
+        <w:pStyle w:val="ListParagraph"/>
+        <w:numPr>
+          <w:ilvl w:val="0"/>
+          <w:numId w:val="19"/>
+        </w:numPr>
+        <w:spacing w:line="360" w:lineRule="auto"/>
+        <w:rPr>
+          <w:sz w:val="24"/>
+          <w:szCs w:val="24"/>
+        </w:rPr>
+      </w:pPr>
+      <w:r>
+        <w:rPr>
+          <w:sz w:val="24"/>
+          <w:szCs w:val="24"/>
+        </w:rPr>
+        <w:t>The user can also choose to edit their profile where they can edit medical information and personal details.</w:t>
+      </w:r>
+    </w:p>
+    <w:p>
+      <w:pPr>
+        <w:pStyle w:val="ListParagraph"/>
+        <w:numPr>
+          <w:ilvl w:val="0"/>
+          <w:numId w:val="19"/>
+        </w:numPr>
+        <w:spacing w:line="360" w:lineRule="auto"/>
+        <w:rPr>
+          <w:sz w:val="24"/>
+          <w:szCs w:val="24"/>
+        </w:rPr>
+      </w:pPr>
+      <w:r>
+        <w:rPr>
+          <w:sz w:val="24"/>
+          <w:szCs w:val="24"/>
+        </w:rPr>
+        <w:t xml:space="preserve">If the user uploads an image, then the AI diagnoses it and if it is determined to be a certain skin condition, then it is sent to a doctor who can review the image from their interface and add details about type of condition and risk percentage. </w:t>
+      </w:r>
+      <w:r>
+        <w:rPr>
+          <w:sz w:val="24"/>
+          <w:szCs w:val="24"/>
+        </w:rPr>
+        <w:t>Then the doctor can view other images by clicking on the blue button at the bottom of the screen titled, ‘Next Image’.</w:t>
+      </w:r>
+    </w:p>
+    <w:p>
+      <w:pPr>
+        <w:pStyle w:val="ListParagraph"/>
+        <w:numPr>
+          <w:ilvl w:val="0"/>
+          <w:numId w:val="19"/>
+        </w:numPr>
+        <w:spacing w:line="360" w:lineRule="auto"/>
+        <w:rPr>
+          <w:sz w:val="24"/>
+          <w:szCs w:val="24"/>
+        </w:rPr>
+      </w:pPr>
+      <w:r>
+        <w:rPr>
+          <w:sz w:val="24"/>
+          <w:szCs w:val="24"/>
+        </w:rPr>
+        <w:t xml:space="preserve">Both the patient and the doctor can also choose to chat with each other through the click of the chat </w:t>
+      </w:r>
+      <w:r>
+        <w:rPr>
+          <w:sz w:val="24"/>
+          <w:szCs w:val="24"/>
+        </w:rPr>
+        <w:t>button and</w:t>
+      </w:r>
+      <w:r>
+        <w:rPr>
+          <w:sz w:val="24"/>
+          <w:szCs w:val="24"/>
+        </w:rPr>
+        <w:t xml:space="preserve"> utilise the highly intuitive chat page. </w:t>
+      </w:r>
+    </w:p>
+    <w:p>
+      <w:pPr>
+        <w:pStyle w:val="ListParagraph"/>
+        <w:numPr>
+          <w:ilvl w:val="0"/>
+          <w:numId w:val="19"/>
+        </w:numPr>
+        <w:spacing w:line="360" w:lineRule="auto"/>
+        <w:rPr>
+          <w:sz w:val="24"/>
+          <w:szCs w:val="24"/>
+        </w:rPr>
+      </w:pPr>
+      <w:r>
+        <w:rPr>
+          <w:sz w:val="24"/>
+          <w:szCs w:val="24"/>
+        </w:rPr>
+        <w:t xml:space="preserve"> From the patients end, once they have finished their chat, they can return to the main page and logout if they want, whereas doctors can choose to return to their main page to logout or move on and chat to the next patient they need to see by clicking on the blue button at the bottom of the screen.</w:t>
+      </w:r>
+    </w:p>
+    <w:p>
+      <w:pPr>
+        <w:spacing w:line="360" w:lineRule="auto"/>
+        <w:rPr>
+          <w:sz w:val="24"/>
+          <w:szCs w:val="24"/>
+        </w:rPr>
       </w:pPr>
     </w:p>
     <w:p>
@@ -1502,6 +1675,49 @@
           <w:u w:val="single"/>
         </w:rPr>
       </w:pPr>
+      <w:r>
+        <w:rPr>
+          <w:b/>
+          <w:bCs/>
+          <w:sz w:val="32"/>
+          <w:szCs w:val="32"/>
+          <w:u w:val="single"/>
+        </w:rPr>
+        <w:t>Troubleshooting and Contacting Support</w:t>
+      </w:r>
+    </w:p>
+    <w:p>
+      <w:pPr>
+        <w:spacing w:line="360" w:lineRule="auto"/>
+        <w:rPr>
+          <w:sz w:val="24"/>
+          <w:szCs w:val="24"/>
+        </w:rPr>
+      </w:pPr>
+      <w:r>
+        <w:rPr>
+          <w:sz w:val="24"/>
+          <w:szCs w:val="24"/>
+        </w:rPr>
+        <w:t xml:space="preserve">If an error occurs while utilising the app, please logout from the app and sign in again. Or if you cannot do that, then close the app tab so that it is not running and start it again. If the error continues then please email us at </w:t>
+      </w:r>
+      <w:hyperlink r:id="rId5" w:history="1">
+        <w:r>
+          <w:rPr>
+            <w:rStyle w:val="Hyperlink"/>
+            <w:sz w:val="24"/>
+            <w:szCs w:val="24"/>
+          </w:rPr>
+          <w:t>support@healthscan.com.au</w:t>
+        </w:r>
+      </w:hyperlink>
+      <w:r>
+        <w:rPr>
+          <w:sz w:val="24"/>
+          <w:szCs w:val="24"/>
+        </w:rPr>
+        <w:t xml:space="preserve"> and include a brief description of the error you are facing in the title of the email, with a more detailed description of the specific errors, and when they started occurring and in what instances of using the app they occur at to help us fix the errors. PLEASE also provide your contact details such as first name and email or phone number so that we can contact you if identifying the error or fixing it proves difficult.</w:t>
+      </w:r>
     </w:p>
     <w:p>
       <w:pPr>
@@ -2998,7 +3214,7 @@
   <w:abstractNum w:abstractNumId="15" w15:restartNumberingAfterBreak="0">
     <w:nsid w:val="72050AA9"/>
     <w:multiLevelType w:val="hybridMultilevel"/>
-    <w:tmpl w:val="0082B45C"/>
+    <w:tmpl w:val="7478A20E"/>
     <w:lvl w:ilvl="0" w:tplc="0C090001">
       <w:start w:val="1"/>
       <w:numFmt w:val="bullet"/>
@@ -3939,6 +4155,29 @@
       <w:szCs w:val="24"/>
     </w:rPr>
   </w:style>
+  <w:style w:type="character" w:styleId="Hyperlink">
+    <w:name w:val="Hyperlink"/>
+    <w:basedOn w:val="DefaultParagraphFont"/>
+    <w:uiPriority w:val="99"/>
+    <w:unhideWhenUsed/>
+    <w:rsid w:val="006F75D6"/>
+    <w:rPr>
+      <w:color w:val="0563C1" w:themeColor="hyperlink"/>
+      <w:u w:val="single"/>
+    </w:rPr>
+  </w:style>
+  <w:style w:type="character" w:styleId="UnresolvedMention">
+    <w:name w:val="Unresolved Mention"/>
+    <w:basedOn w:val="DefaultParagraphFont"/>
+    <w:uiPriority w:val="99"/>
+    <w:semiHidden/>
+    <w:unhideWhenUsed/>
+    <w:rsid w:val="006F75D6"/>
+    <w:rPr>
+      <w:color w:val="605E5C"/>
+      <w:shd w:val="clear" w:color="auto" w:fill="E1DFDD"/>
+    </w:rPr>
+  </w:style>
 </w:styles>
 </file>
 

</xml_diff>